<commit_message>
Final update to de document, (a lot of crap I wrote) :(
</commit_message>
<xml_diff>
--- a/Final_Project_Document.docx
+++ b/Final_Project_Document.docx
@@ -273,7 +273,7 @@
         <w:br w:type="page"/>
       </w:r>
     </w:p>
-    <w:bookmarkStart w:id="0" w:name="_Toc483079019" w:displacedByCustomXml="next"/>
+    <w:bookmarkStart w:id="0" w:name="_Toc483086041" w:displacedByCustomXml="next"/>
     <w:sdt>
       <w:sdtPr>
         <w:rPr>
@@ -301,7 +301,12 @@
             <w:pStyle w:val="Ttulo1"/>
           </w:pPr>
           <w:r>
-            <w:t>Table of Contents</w:t>
+            <w:t>Table of Co</w:t>
+          </w:r>
+          <w:bookmarkStart w:id="1" w:name="_GoBack"/>
+          <w:bookmarkEnd w:id="1"/>
+          <w:r>
+            <w:t>ntents</w:t>
           </w:r>
           <w:bookmarkEnd w:id="0"/>
         </w:p>
@@ -337,7 +342,7 @@
             </w:rPr>
             <w:fldChar w:fldCharType="separate"/>
           </w:r>
-          <w:hyperlink w:anchor="_Toc483079019" w:history="1">
+          <w:hyperlink w:anchor="_Toc483086041" w:history="1">
             <w:r>
               <w:rPr>
                 <w:rStyle w:val="Hipervnculo"/>
@@ -364,7 +369,7 @@
                 <w:noProof/>
                 <w:webHidden/>
               </w:rPr>
-              <w:instrText xml:space="preserve"> PAGEREF _Toc483079019 \h </w:instrText>
+              <w:instrText xml:space="preserve"> PAGEREF _Toc483086041 \h </w:instrText>
             </w:r>
             <w:r>
               <w:rPr>
@@ -410,7 +415,7 @@
               <w:szCs w:val="22"/>
             </w:rPr>
           </w:pPr>
-          <w:hyperlink w:anchor="_Toc483079020" w:history="1">
+          <w:hyperlink w:anchor="_Toc483086042" w:history="1">
             <w:r>
               <w:rPr>
                 <w:rStyle w:val="Hipervnculo"/>
@@ -437,7 +442,7 @@
                 <w:noProof/>
                 <w:webHidden/>
               </w:rPr>
-              <w:instrText xml:space="preserve"> PAGEREF _Toc483079020 \h </w:instrText>
+              <w:instrText xml:space="preserve"> PAGEREF _Toc483086042 \h </w:instrText>
             </w:r>
             <w:r>
               <w:rPr>
@@ -481,7 +486,7 @@
               <w:noProof/>
             </w:rPr>
           </w:pPr>
-          <w:hyperlink w:anchor="_Toc483079021" w:history="1">
+          <w:hyperlink w:anchor="_Toc483086043" w:history="1">
             <w:r>
               <w:rPr>
                 <w:rStyle w:val="Hipervnculo"/>
@@ -508,7 +513,7 @@
                 <w:noProof/>
                 <w:webHidden/>
               </w:rPr>
-              <w:instrText xml:space="preserve"> PAGEREF _Toc483079021 \h </w:instrText>
+              <w:instrText xml:space="preserve"> PAGEREF _Toc483086043 \h </w:instrText>
             </w:r>
             <w:r>
               <w:rPr>
@@ -552,7 +557,7 @@
               <w:noProof/>
             </w:rPr>
           </w:pPr>
-          <w:hyperlink w:anchor="_Toc483079022" w:history="1">
+          <w:hyperlink w:anchor="_Toc483086044" w:history="1">
             <w:r>
               <w:rPr>
                 <w:rStyle w:val="Hipervnculo"/>
@@ -579,7 +584,7 @@
                 <w:noProof/>
                 <w:webHidden/>
               </w:rPr>
-              <w:instrText xml:space="preserve"> PAGEREF _Toc483079022 \h </w:instrText>
+              <w:instrText xml:space="preserve"> PAGEREF _Toc483086044 \h </w:instrText>
             </w:r>
             <w:r>
               <w:rPr>
@@ -623,7 +628,7 @@
               <w:noProof/>
             </w:rPr>
           </w:pPr>
-          <w:hyperlink w:anchor="_Toc483079023" w:history="1">
+          <w:hyperlink w:anchor="_Toc483086045" w:history="1">
             <w:r>
               <w:rPr>
                 <w:rStyle w:val="Hipervnculo"/>
@@ -650,7 +655,7 @@
                 <w:noProof/>
                 <w:webHidden/>
               </w:rPr>
-              <w:instrText xml:space="preserve"> PAGEREF _Toc483079023 \h </w:instrText>
+              <w:instrText xml:space="preserve"> PAGEREF _Toc483086045 \h </w:instrText>
             </w:r>
             <w:r>
               <w:rPr>
@@ -696,7 +701,7 @@
               <w:szCs w:val="22"/>
             </w:rPr>
           </w:pPr>
-          <w:hyperlink w:anchor="_Toc483079024" w:history="1">
+          <w:hyperlink w:anchor="_Toc483086046" w:history="1">
             <w:r>
               <w:rPr>
                 <w:rStyle w:val="Hipervnculo"/>
@@ -723,7 +728,7 @@
                 <w:noProof/>
                 <w:webHidden/>
               </w:rPr>
-              <w:instrText xml:space="preserve"> PAGEREF _Toc483079024 \h </w:instrText>
+              <w:instrText xml:space="preserve"> PAGEREF _Toc483086046 \h </w:instrText>
             </w:r>
             <w:r>
               <w:rPr>
@@ -767,7 +772,7 @@
               <w:noProof/>
             </w:rPr>
           </w:pPr>
-          <w:hyperlink w:anchor="_Toc483079025" w:history="1">
+          <w:hyperlink w:anchor="_Toc483086047" w:history="1">
             <w:r>
               <w:rPr>
                 <w:rStyle w:val="Hipervnculo"/>
@@ -794,7 +799,7 @@
                 <w:noProof/>
                 <w:webHidden/>
               </w:rPr>
-              <w:instrText xml:space="preserve"> PAGEREF _Toc483079025 \h </w:instrText>
+              <w:instrText xml:space="preserve"> PAGEREF _Toc483086047 \h </w:instrText>
             </w:r>
             <w:r>
               <w:rPr>
@@ -838,7 +843,7 @@
               <w:noProof/>
             </w:rPr>
           </w:pPr>
-          <w:hyperlink w:anchor="_Toc483079026" w:history="1">
+          <w:hyperlink w:anchor="_Toc483086048" w:history="1">
             <w:r>
               <w:rPr>
                 <w:rStyle w:val="Hipervnculo"/>
@@ -865,7 +870,7 @@
                 <w:noProof/>
                 <w:webHidden/>
               </w:rPr>
-              <w:instrText xml:space="preserve"> PAGEREF _Toc483079026 \h </w:instrText>
+              <w:instrText xml:space="preserve"> PAGEREF _Toc483086048 \h </w:instrText>
             </w:r>
             <w:r>
               <w:rPr>
@@ -907,7 +912,7 @@
               <w:noProof/>
             </w:rPr>
           </w:pPr>
-          <w:hyperlink w:anchor="_Toc483079027" w:history="1">
+          <w:hyperlink w:anchor="_Toc483086049" w:history="1">
             <w:r>
               <w:rPr>
                 <w:rStyle w:val="Hipervnculo"/>
@@ -934,7 +939,7 @@
                 <w:noProof/>
                 <w:webHidden/>
               </w:rPr>
-              <w:instrText xml:space="preserve"> PAGEREF _Toc483079027 \h </w:instrText>
+              <w:instrText xml:space="preserve"> PAGEREF _Toc483086049 \h </w:instrText>
             </w:r>
             <w:r>
               <w:rPr>
@@ -955,144 +960,6 @@
                 <w:webHidden/>
               </w:rPr>
               <w:t>3</w:t>
-            </w:r>
-            <w:r>
-              <w:rPr>
-                <w:noProof/>
-                <w:webHidden/>
-              </w:rPr>
-              <w:fldChar w:fldCharType="end"/>
-            </w:r>
-          </w:hyperlink>
-        </w:p>
-        <w:p>
-          <w:pPr>
-            <w:pStyle w:val="TDC3"/>
-            <w:tabs>
-              <w:tab w:val="right" w:leader="dot" w:pos="9350"/>
-            </w:tabs>
-            <w:rPr>
-              <w:rFonts w:eastAsiaTheme="minorEastAsia"/>
-              <w:noProof/>
-            </w:rPr>
-          </w:pPr>
-          <w:hyperlink w:anchor="_Toc483079028" w:history="1">
-            <w:r>
-              <w:rPr>
-                <w:rStyle w:val="Hipervnculo"/>
-                <w:noProof/>
-              </w:rPr>
-              <w:t>2.2.2. Global data</w:t>
-            </w:r>
-            <w:r>
-              <w:rPr>
-                <w:noProof/>
-                <w:webHidden/>
-              </w:rPr>
-              <w:tab/>
-            </w:r>
-            <w:r>
-              <w:rPr>
-                <w:noProof/>
-                <w:webHidden/>
-              </w:rPr>
-              <w:fldChar w:fldCharType="begin"/>
-            </w:r>
-            <w:r>
-              <w:rPr>
-                <w:noProof/>
-                <w:webHidden/>
-              </w:rPr>
-              <w:instrText xml:space="preserve"> PAGEREF _Toc483079028 \h </w:instrText>
-            </w:r>
-            <w:r>
-              <w:rPr>
-                <w:noProof/>
-                <w:webHidden/>
-              </w:rPr>
-            </w:r>
-            <w:r>
-              <w:rPr>
-                <w:noProof/>
-                <w:webHidden/>
-              </w:rPr>
-              <w:fldChar w:fldCharType="separate"/>
-            </w:r>
-            <w:r>
-              <w:rPr>
-                <w:noProof/>
-                <w:webHidden/>
-              </w:rPr>
-              <w:t>4</w:t>
-            </w:r>
-            <w:r>
-              <w:rPr>
-                <w:noProof/>
-                <w:webHidden/>
-              </w:rPr>
-              <w:fldChar w:fldCharType="end"/>
-            </w:r>
-          </w:hyperlink>
-        </w:p>
-        <w:p>
-          <w:pPr>
-            <w:pStyle w:val="TDC3"/>
-            <w:tabs>
-              <w:tab w:val="right" w:leader="dot" w:pos="9350"/>
-            </w:tabs>
-            <w:rPr>
-              <w:rFonts w:eastAsiaTheme="minorEastAsia"/>
-              <w:noProof/>
-            </w:rPr>
-          </w:pPr>
-          <w:hyperlink w:anchor="_Toc483079029" w:history="1">
-            <w:r>
-              <w:rPr>
-                <w:rStyle w:val="Hipervnculo"/>
-                <w:noProof/>
-              </w:rPr>
-              <w:t>2.2.3. File and data cross reference</w:t>
-            </w:r>
-            <w:r>
-              <w:rPr>
-                <w:noProof/>
-                <w:webHidden/>
-              </w:rPr>
-              <w:tab/>
-            </w:r>
-            <w:r>
-              <w:rPr>
-                <w:noProof/>
-                <w:webHidden/>
-              </w:rPr>
-              <w:fldChar w:fldCharType="begin"/>
-            </w:r>
-            <w:r>
-              <w:rPr>
-                <w:noProof/>
-                <w:webHidden/>
-              </w:rPr>
-              <w:instrText xml:space="preserve"> PAGEREF _Toc483079029 \h </w:instrText>
-            </w:r>
-            <w:r>
-              <w:rPr>
-                <w:noProof/>
-                <w:webHidden/>
-              </w:rPr>
-            </w:r>
-            <w:r>
-              <w:rPr>
-                <w:noProof/>
-                <w:webHidden/>
-              </w:rPr>
-              <w:fldChar w:fldCharType="separate"/>
-            </w:r>
-            <w:r>
-              <w:rPr>
-                <w:noProof/>
-                <w:webHidden/>
-              </w:rPr>
-              <w:t>4</w:t>
             </w:r>
             <w:r>
               <w:rPr>
@@ -1118,7 +985,7 @@
               <w:szCs w:val="22"/>
             </w:rPr>
           </w:pPr>
-          <w:hyperlink w:anchor="_Toc483079030" w:history="1">
+          <w:hyperlink w:anchor="_Toc483086050" w:history="1">
             <w:r>
               <w:rPr>
                 <w:rStyle w:val="Hipervnculo"/>
@@ -1145,7 +1012,7 @@
                 <w:noProof/>
                 <w:webHidden/>
               </w:rPr>
-              <w:instrText xml:space="preserve"> PAGEREF _Toc483079030 \h </w:instrText>
+              <w:instrText xml:space="preserve"> PAGEREF _Toc483086050 \h </w:instrText>
             </w:r>
             <w:r>
               <w:rPr>
@@ -1189,7 +1056,7 @@
               <w:noProof/>
             </w:rPr>
           </w:pPr>
-          <w:hyperlink w:anchor="_Toc483079031" w:history="1">
+          <w:hyperlink w:anchor="_Toc483086051" w:history="1">
             <w:r>
               <w:rPr>
                 <w:rStyle w:val="Hipervnculo"/>
@@ -1216,7 +1083,7 @@
                 <w:noProof/>
                 <w:webHidden/>
               </w:rPr>
-              <w:instrText xml:space="preserve"> PAGEREF _Toc483079031 \h </w:instrText>
+              <w:instrText xml:space="preserve"> PAGEREF _Toc483086051 \h </w:instrText>
             </w:r>
             <w:r>
               <w:rPr>
@@ -1260,7 +1127,7 @@
               <w:noProof/>
             </w:rPr>
           </w:pPr>
-          <w:hyperlink w:anchor="_Toc483079032" w:history="1">
+          <w:hyperlink w:anchor="_Toc483086052" w:history="1">
             <w:r>
               <w:rPr>
                 <w:rStyle w:val="Hipervnculo"/>
@@ -1287,7 +1154,7 @@
                 <w:noProof/>
                 <w:webHidden/>
               </w:rPr>
-              <w:instrText xml:space="preserve"> PAGEREF _Toc483079032 \h </w:instrText>
+              <w:instrText xml:space="preserve"> PAGEREF _Toc483086052 \h </w:instrText>
             </w:r>
             <w:r>
               <w:rPr>
@@ -1307,7 +1174,7 @@
                 <w:noProof/>
                 <w:webHidden/>
               </w:rPr>
-              <w:t>4</w:t>
+              <w:t>5</w:t>
             </w:r>
             <w:r>
               <w:rPr>
@@ -1331,7 +1198,7 @@
               <w:noProof/>
             </w:rPr>
           </w:pPr>
-          <w:hyperlink w:anchor="_Toc483079033" w:history="1">
+          <w:hyperlink w:anchor="_Toc483086053" w:history="1">
             <w:r>
               <w:rPr>
                 <w:rStyle w:val="Hipervnculo"/>
@@ -1358,7 +1225,7 @@
                 <w:noProof/>
                 <w:webHidden/>
               </w:rPr>
-              <w:instrText xml:space="preserve"> PAGEREF _Toc483079033 \h </w:instrText>
+              <w:instrText xml:space="preserve"> PAGEREF _Toc483086053 \h </w:instrText>
             </w:r>
             <w:r>
               <w:rPr>
@@ -1402,7 +1269,7 @@
               <w:noProof/>
             </w:rPr>
           </w:pPr>
-          <w:hyperlink w:anchor="_Toc483079034" w:history="1">
+          <w:hyperlink w:anchor="_Toc483086054" w:history="1">
             <w:r>
               <w:rPr>
                 <w:rStyle w:val="Hipervnculo"/>
@@ -1429,7 +1296,7 @@
                 <w:noProof/>
                 <w:webHidden/>
               </w:rPr>
-              <w:instrText xml:space="preserve"> PAGEREF _Toc483079034 \h </w:instrText>
+              <w:instrText xml:space="preserve"> PAGEREF _Toc483086054 \h </w:instrText>
             </w:r>
             <w:r>
               <w:rPr>
@@ -1449,7 +1316,7 @@
                 <w:noProof/>
                 <w:webHidden/>
               </w:rPr>
-              <w:t>5</w:t>
+              <w:t>6</w:t>
             </w:r>
             <w:r>
               <w:rPr>
@@ -1475,7 +1342,7 @@
               <w:szCs w:val="22"/>
             </w:rPr>
           </w:pPr>
-          <w:hyperlink w:anchor="_Toc483079035" w:history="1">
+          <w:hyperlink w:anchor="_Toc483086055" w:history="1">
             <w:r>
               <w:rPr>
                 <w:rStyle w:val="Hipervnculo"/>
@@ -1502,7 +1369,7 @@
                 <w:noProof/>
                 <w:webHidden/>
               </w:rPr>
-              <w:instrText xml:space="preserve"> PAGEREF _Toc483079035 \h </w:instrText>
+              <w:instrText xml:space="preserve"> PAGEREF _Toc483086055 \h </w:instrText>
             </w:r>
             <w:r>
               <w:rPr>
@@ -1546,7 +1413,7 @@
               <w:noProof/>
             </w:rPr>
           </w:pPr>
-          <w:hyperlink w:anchor="_Toc483079036" w:history="1">
+          <w:hyperlink w:anchor="_Toc483086056" w:history="1">
             <w:r>
               <w:rPr>
                 <w:rStyle w:val="Hipervnculo"/>
@@ -1573,7 +1440,7 @@
                 <w:noProof/>
                 <w:webHidden/>
               </w:rPr>
-              <w:instrText xml:space="preserve"> PAGEREF _Toc483079036 \h </w:instrText>
+              <w:instrText xml:space="preserve"> PAGEREF _Toc483086056 \h </w:instrText>
             </w:r>
             <w:r>
               <w:rPr>
@@ -1617,7 +1484,7 @@
               <w:noProof/>
             </w:rPr>
           </w:pPr>
-          <w:hyperlink w:anchor="_Toc483079037" w:history="1">
+          <w:hyperlink w:anchor="_Toc483086057" w:history="1">
             <w:r>
               <w:rPr>
                 <w:rStyle w:val="Hipervnculo"/>
@@ -1644,7 +1511,7 @@
                 <w:noProof/>
                 <w:webHidden/>
               </w:rPr>
-              <w:instrText xml:space="preserve"> PAGEREF _Toc483079037 \h </w:instrText>
+              <w:instrText xml:space="preserve"> PAGEREF _Toc483086057 \h </w:instrText>
             </w:r>
             <w:r>
               <w:rPr>
@@ -1688,7 +1555,7 @@
               <w:noProof/>
             </w:rPr>
           </w:pPr>
-          <w:hyperlink w:anchor="_Toc483079038" w:history="1">
+          <w:hyperlink w:anchor="_Toc483086058" w:history="1">
             <w:r>
               <w:rPr>
                 <w:rStyle w:val="Hipervnculo"/>
@@ -1715,7 +1582,7 @@
                 <w:noProof/>
                 <w:webHidden/>
               </w:rPr>
-              <w:instrText xml:space="preserve"> PAGEREF _Toc483079038 \h </w:instrText>
+              <w:instrText xml:space="preserve"> PAGEREF _Toc483086058 \h </w:instrText>
             </w:r>
             <w:r>
               <w:rPr>
@@ -1735,7 +1602,7 @@
                 <w:noProof/>
                 <w:webHidden/>
               </w:rPr>
-              <w:t>6</w:t>
+              <w:t>7</w:t>
             </w:r>
             <w:r>
               <w:rPr>
@@ -1757,7 +1624,7 @@
               <w:noProof/>
             </w:rPr>
           </w:pPr>
-          <w:hyperlink w:anchor="_Toc483079039" w:history="1">
+          <w:hyperlink w:anchor="_Toc483086059" w:history="1">
             <w:r>
               <w:rPr>
                 <w:rStyle w:val="Hipervnculo"/>
@@ -1784,7 +1651,7 @@
                 <w:noProof/>
                 <w:webHidden/>
               </w:rPr>
-              <w:instrText xml:space="preserve"> PAGEREF _Toc483079039 \h </w:instrText>
+              <w:instrText xml:space="preserve"> PAGEREF _Toc483086059 \h </w:instrText>
             </w:r>
             <w:r>
               <w:rPr>
@@ -1804,7 +1671,7 @@
                 <w:noProof/>
                 <w:webHidden/>
               </w:rPr>
-              <w:t>6</w:t>
+              <w:t>7</w:t>
             </w:r>
             <w:r>
               <w:rPr>
@@ -1826,7 +1693,7 @@
               <w:noProof/>
             </w:rPr>
           </w:pPr>
-          <w:hyperlink w:anchor="_Toc483079040" w:history="1">
+          <w:hyperlink w:anchor="_Toc483086060" w:history="1">
             <w:r>
               <w:rPr>
                 <w:rStyle w:val="Hipervnculo"/>
@@ -1853,7 +1720,7 @@
                 <w:noProof/>
                 <w:webHidden/>
               </w:rPr>
-              <w:instrText xml:space="preserve"> PAGEREF _Toc483079040 \h </w:instrText>
+              <w:instrText xml:space="preserve"> PAGEREF _Toc483086060 \h </w:instrText>
             </w:r>
             <w:r>
               <w:rPr>
@@ -1873,7 +1740,7 @@
                 <w:noProof/>
                 <w:webHidden/>
               </w:rPr>
-              <w:t>6</w:t>
+              <w:t>7</w:t>
             </w:r>
             <w:r>
               <w:rPr>
@@ -1899,7 +1766,7 @@
               <w:szCs w:val="22"/>
             </w:rPr>
           </w:pPr>
-          <w:hyperlink w:anchor="_Toc483079041" w:history="1">
+          <w:hyperlink w:anchor="_Toc483086061" w:history="1">
             <w:r>
               <w:rPr>
                 <w:rStyle w:val="Hipervnculo"/>
@@ -1926,7 +1793,7 @@
                 <w:noProof/>
                 <w:webHidden/>
               </w:rPr>
-              <w:instrText xml:space="preserve"> PAGEREF _Toc483079041 \h </w:instrText>
+              <w:instrText xml:space="preserve"> PAGEREF _Toc483086061 \h </w:instrText>
             </w:r>
             <w:r>
               <w:rPr>
@@ -1946,7 +1813,7 @@
                 <w:noProof/>
                 <w:webHidden/>
               </w:rPr>
-              <w:t>6</w:t>
+              <w:t>7</w:t>
             </w:r>
             <w:r>
               <w:rPr>
@@ -1970,7 +1837,7 @@
               <w:noProof/>
             </w:rPr>
           </w:pPr>
-          <w:hyperlink w:anchor="_Toc483079042" w:history="1">
+          <w:hyperlink w:anchor="_Toc483086062" w:history="1">
             <w:r>
               <w:rPr>
                 <w:rStyle w:val="Hipervnculo"/>
@@ -1997,7 +1864,7 @@
                 <w:noProof/>
                 <w:webHidden/>
               </w:rPr>
-              <w:instrText xml:space="preserve"> PAGEREF _Toc483079042 \h </w:instrText>
+              <w:instrText xml:space="preserve"> PAGEREF _Toc483086062 \h </w:instrText>
             </w:r>
             <w:r>
               <w:rPr>
@@ -2017,7 +1884,7 @@
                 <w:noProof/>
                 <w:webHidden/>
               </w:rPr>
-              <w:t>6</w:t>
+              <w:t>7</w:t>
             </w:r>
             <w:r>
               <w:rPr>
@@ -2039,7 +1906,7 @@
               <w:noProof/>
             </w:rPr>
           </w:pPr>
-          <w:hyperlink w:anchor="_Toc483079043" w:history="1">
+          <w:hyperlink w:anchor="_Toc483086063" w:history="1">
             <w:r>
               <w:rPr>
                 <w:rStyle w:val="Hipervnculo"/>
@@ -2066,7 +1933,7 @@
                 <w:noProof/>
                 <w:webHidden/>
               </w:rPr>
-              <w:instrText xml:space="preserve"> PAGEREF _Toc483079043 \h </w:instrText>
+              <w:instrText xml:space="preserve"> PAGEREF _Toc483086063 \h </w:instrText>
             </w:r>
             <w:r>
               <w:rPr>
@@ -2108,7 +1975,7 @@
               <w:noProof/>
             </w:rPr>
           </w:pPr>
-          <w:hyperlink w:anchor="_Toc483079044" w:history="1">
+          <w:hyperlink w:anchor="_Toc483086064" w:history="1">
             <w:r>
               <w:rPr>
                 <w:rStyle w:val="Hipervnculo"/>
@@ -2135,7 +2002,7 @@
                 <w:noProof/>
                 <w:webHidden/>
               </w:rPr>
-              <w:instrText xml:space="preserve"> PAGEREF _Toc483079044 \h </w:instrText>
+              <w:instrText xml:space="preserve"> PAGEREF _Toc483086064 \h </w:instrText>
             </w:r>
             <w:r>
               <w:rPr>
@@ -2177,7 +2044,7 @@
               <w:noProof/>
             </w:rPr>
           </w:pPr>
-          <w:hyperlink w:anchor="_Toc483079045" w:history="1">
+          <w:hyperlink w:anchor="_Toc483086065" w:history="1">
             <w:r>
               <w:rPr>
                 <w:rStyle w:val="Hipervnculo"/>
@@ -2204,7 +2071,7 @@
                 <w:noProof/>
                 <w:webHidden/>
               </w:rPr>
-              <w:instrText xml:space="preserve"> PAGEREF _Toc483079045 \h </w:instrText>
+              <w:instrText xml:space="preserve"> PAGEREF _Toc483086065 \h </w:instrText>
             </w:r>
             <w:r>
               <w:rPr>
@@ -2224,7 +2091,7 @@
                 <w:noProof/>
                 <w:webHidden/>
               </w:rPr>
-              <w:t>7</w:t>
+              <w:t>8</w:t>
             </w:r>
             <w:r>
               <w:rPr>
@@ -2246,7 +2113,7 @@
               <w:noProof/>
             </w:rPr>
           </w:pPr>
-          <w:hyperlink w:anchor="_Toc483079046" w:history="1">
+          <w:hyperlink w:anchor="_Toc483086066" w:history="1">
             <w:r>
               <w:rPr>
                 <w:rStyle w:val="Hipervnculo"/>
@@ -2273,7 +2140,7 @@
                 <w:noProof/>
                 <w:webHidden/>
               </w:rPr>
-              <w:instrText xml:space="preserve"> PAGEREF _Toc483079046 \h </w:instrText>
+              <w:instrText xml:space="preserve"> PAGEREF _Toc483086066 \h </w:instrText>
             </w:r>
             <w:r>
               <w:rPr>
@@ -2328,12 +2195,12 @@
           <w:numId w:val="11"/>
         </w:numPr>
       </w:pPr>
-      <w:bookmarkStart w:id="1" w:name="_Toc483079020"/>
+      <w:bookmarkStart w:id="2" w:name="_Toc483086042"/>
       <w:r>
         <w:lastRenderedPageBreak/>
         <w:t>Scope</w:t>
       </w:r>
-      <w:bookmarkEnd w:id="1"/>
+      <w:bookmarkEnd w:id="2"/>
     </w:p>
     <w:p/>
     <w:p>
@@ -2344,11 +2211,11 @@
           <w:numId w:val="11"/>
         </w:numPr>
       </w:pPr>
-      <w:bookmarkStart w:id="2" w:name="_Toc483079021"/>
+      <w:bookmarkStart w:id="3" w:name="_Toc483086043"/>
       <w:r>
         <w:t>System Objectives</w:t>
       </w:r>
-      <w:bookmarkEnd w:id="2"/>
+      <w:bookmarkEnd w:id="3"/>
     </w:p>
     <w:p>
       <w:r>
@@ -2394,11 +2261,11 @@
           <w:numId w:val="11"/>
         </w:numPr>
       </w:pPr>
-      <w:bookmarkStart w:id="3" w:name="_Toc483079022"/>
+      <w:bookmarkStart w:id="4" w:name="_Toc483086044"/>
       <w:r>
         <w:t>System Requirements</w:t>
       </w:r>
-      <w:bookmarkEnd w:id="3"/>
+      <w:bookmarkEnd w:id="4"/>
     </w:p>
     <w:p>
       <w:r>
@@ -2558,11 +2425,11 @@
           <w:numId w:val="11"/>
         </w:numPr>
       </w:pPr>
-      <w:bookmarkStart w:id="4" w:name="_Toc483079023"/>
+      <w:bookmarkStart w:id="5" w:name="_Toc483086045"/>
       <w:r>
         <w:t>Design Constrains</w:t>
       </w:r>
-      <w:bookmarkEnd w:id="4"/>
+      <w:bookmarkEnd w:id="5"/>
     </w:p>
     <w:p>
       <w:r>
@@ -2580,11 +2447,11 @@
           <w:numId w:val="11"/>
         </w:numPr>
       </w:pPr>
-      <w:bookmarkStart w:id="5" w:name="_Toc483079024"/>
+      <w:bookmarkStart w:id="6" w:name="_Toc483086046"/>
       <w:r>
         <w:t>Data Design</w:t>
       </w:r>
-      <w:bookmarkEnd w:id="5"/>
+      <w:bookmarkEnd w:id="6"/>
     </w:p>
     <w:p>
       <w:pPr>
@@ -2594,20 +2461,42 @@
           <w:numId w:val="11"/>
         </w:numPr>
       </w:pPr>
-      <w:bookmarkStart w:id="6" w:name="_Toc483079025"/>
+      <w:bookmarkStart w:id="7" w:name="_Toc483086047"/>
       <w:r>
         <w:t xml:space="preserve">A </w:t>
       </w:r>
       <w:r>
         <w:t>Data objects and resultant data structures</w:t>
       </w:r>
-      <w:bookmarkEnd w:id="6"/>
-    </w:p>
-    <w:p>
-      <w:r>
-        <w:t>Write here</w:t>
-      </w:r>
-    </w:p>
+      <w:bookmarkEnd w:id="7"/>
+    </w:p>
+    <w:p>
+      <w:r>
+        <w:t xml:space="preserve">The resultant objects </w:t>
+      </w:r>
+      <w:r>
+        <w:t xml:space="preserve">in our design </w:t>
+      </w:r>
+      <w:r>
+        <w:t>are called: “Articles”</w:t>
+      </w:r>
+      <w:r>
+        <w:t>,</w:t>
+      </w:r>
+      <w:r>
+        <w:t xml:space="preserve"> which refers to </w:t>
+      </w:r>
+      <w:r>
+        <w:t xml:space="preserve">every </w:t>
+      </w:r>
+      <w:r>
+        <w:t xml:space="preserve">clothing item stored </w:t>
+      </w:r>
+      <w:r>
+        <w:t>and used for the system.</w:t>
+      </w:r>
+    </w:p>
+    <w:p/>
     <w:p>
       <w:pPr>
         <w:pStyle w:val="Ttulo2"/>
@@ -2616,16 +2505,11 @@
           <w:numId w:val="11"/>
         </w:numPr>
       </w:pPr>
-      <w:bookmarkStart w:id="7" w:name="_Toc483079026"/>
+      <w:bookmarkStart w:id="8" w:name="_Toc483086048"/>
       <w:r>
         <w:t>File and database structures</w:t>
       </w:r>
-      <w:bookmarkEnd w:id="7"/>
-    </w:p>
-    <w:p>
-      <w:r>
-        <w:t>Write here</w:t>
-      </w:r>
+      <w:bookmarkEnd w:id="8"/>
     </w:p>
     <w:p>
       <w:pPr>
@@ -2635,15 +2519,15 @@
           <w:numId w:val="11"/>
         </w:numPr>
       </w:pPr>
-      <w:bookmarkStart w:id="8" w:name="_Toc483079027"/>
+      <w:bookmarkStart w:id="9" w:name="_Toc483086049"/>
       <w:r>
         <w:t>External file structure</w:t>
       </w:r>
-      <w:bookmarkEnd w:id="8"/>
-    </w:p>
-    <w:p>
-      <w:r>
-        <w:t>Write here</w:t>
+      <w:bookmarkEnd w:id="9"/>
+    </w:p>
+    <w:p>
+      <w:r>
+        <w:t>We used JSON files to store all the data, even the photos of the clothing items; however, as JSON only supports text, so we had to convert the binary file (image) into a string, and then we can add it to a JSON field.</w:t>
       </w:r>
     </w:p>
     <w:p>
@@ -2663,92 +2547,48 @@
     </w:p>
     <w:p>
       <w:r>
-        <w:t>Write here</w:t>
-      </w:r>
-    </w:p>
-    <w:p>
-      <w:pPr>
-        <w:pStyle w:val="Ttulo4"/>
-        <w:numPr>
-          <w:ilvl w:val="3"/>
-          <w:numId w:val="11"/>
-        </w:numPr>
-      </w:pPr>
-      <w:r>
-        <w:t>L</w:t>
-      </w:r>
-      <w:r>
-        <w:t>ogical record description</w:t>
-      </w:r>
-    </w:p>
-    <w:p>
-      <w:r>
-        <w:t>Write here</w:t>
-      </w:r>
-    </w:p>
-    <w:p>
-      <w:pPr>
-        <w:pStyle w:val="Ttulo4"/>
-        <w:numPr>
-          <w:ilvl w:val="3"/>
-          <w:numId w:val="11"/>
-        </w:numPr>
-      </w:pPr>
-      <w:r>
-        <w:t>A</w:t>
-      </w:r>
-      <w:r>
-        <w:t>ccess method</w:t>
-      </w:r>
-    </w:p>
-    <w:p>
-      <w:r>
-        <w:t>Write here</w:t>
-      </w:r>
-    </w:p>
-    <w:p>
-      <w:pPr>
-        <w:pStyle w:val="Ttulo3"/>
-        <w:numPr>
-          <w:ilvl w:val="2"/>
-          <w:numId w:val="11"/>
-        </w:numPr>
-      </w:pPr>
-      <w:bookmarkStart w:id="9" w:name="_Toc483079028"/>
+        <w:t>Every article we are storing as JSON file has the following structure and properties:</w:t>
+      </w:r>
+    </w:p>
+    <w:p>
+      <w:r>
+        <w:t>"id"</w:t>
+      </w:r>
+    </w:p>
+    <w:p>
+      <w:r>
+        <w:t>"texture"</w:t>
+      </w:r>
+    </w:p>
+    <w:p>
       <w:r>
         <w:lastRenderedPageBreak/>
-        <w:t>G</w:t>
-      </w:r>
-      <w:r>
-        <w:t>lobal data</w:t>
-      </w:r>
-      <w:bookmarkEnd w:id="9"/>
-    </w:p>
-    <w:p>
-      <w:r>
-        <w:t>Write here</w:t>
-      </w:r>
-    </w:p>
-    <w:p>
-      <w:pPr>
-        <w:pStyle w:val="Ttulo3"/>
-        <w:numPr>
-          <w:ilvl w:val="2"/>
-          <w:numId w:val="11"/>
-        </w:numPr>
-      </w:pPr>
-      <w:bookmarkStart w:id="10" w:name="_Toc483079029"/>
-      <w:r>
-        <w:t>F</w:t>
-      </w:r>
-      <w:r>
-        <w:t>ile and data cross reference</w:t>
-      </w:r>
-      <w:bookmarkEnd w:id="10"/>
-    </w:p>
-    <w:p>
-      <w:r>
-        <w:t>Write here</w:t>
+        <w:t>"idealTemp"</w:t>
+      </w:r>
+    </w:p>
+    <w:p>
+      <w:r>
+        <w:t>"formality"</w:t>
+      </w:r>
+    </w:p>
+    <w:p>
+      <w:r>
+        <w:t>"name”</w:t>
+      </w:r>
+    </w:p>
+    <w:p>
+      <w:r>
+        <w:t>"color"</w:t>
+      </w:r>
+    </w:p>
+    <w:p>
+      <w:r>
+        <w:t>"patterned"</w:t>
+      </w:r>
+    </w:p>
+    <w:p>
+      <w:r>
+        <w:t xml:space="preserve">"img" </w:t>
       </w:r>
     </w:p>
     <w:p>
@@ -2759,11 +2599,11 @@
           <w:numId w:val="11"/>
         </w:numPr>
       </w:pPr>
-      <w:bookmarkStart w:id="11" w:name="_Toc483079030"/>
+      <w:bookmarkStart w:id="10" w:name="_Toc483086050"/>
       <w:r>
         <w:t>Architectural Design</w:t>
       </w:r>
-      <w:bookmarkEnd w:id="11"/>
+      <w:bookmarkEnd w:id="10"/>
     </w:p>
     <w:p>
       <w:pPr>
@@ -2773,11 +2613,11 @@
           <w:numId w:val="11"/>
         </w:numPr>
       </w:pPr>
-      <w:bookmarkStart w:id="12" w:name="_Toc483079031"/>
+      <w:bookmarkStart w:id="11" w:name="_Toc483086051"/>
       <w:r>
         <w:t>Use Case Diagram</w:t>
       </w:r>
-      <w:bookmarkEnd w:id="12"/>
+      <w:bookmarkEnd w:id="11"/>
     </w:p>
     <w:p>
       <w:r>
@@ -2786,8 +2626,6 @@
       <w:r>
         <w:t>Diagram,</w:t>
       </w:r>
-      <w:bookmarkStart w:id="13" w:name="_GoBack"/>
-      <w:bookmarkEnd w:id="13"/>
       <w:r>
         <w:t xml:space="preserve"> we have two actors: user and system, and their interaction are simple: </w:t>
       </w:r>
@@ -2842,11 +2680,12 @@
           <w:numId w:val="11"/>
         </w:numPr>
       </w:pPr>
-      <w:bookmarkStart w:id="14" w:name="_Toc483079032"/>
-      <w:r>
+      <w:bookmarkStart w:id="12" w:name="_Toc483086052"/>
+      <w:r>
+        <w:lastRenderedPageBreak/>
         <w:t>Class Diagram</w:t>
       </w:r>
-      <w:bookmarkEnd w:id="14"/>
+      <w:bookmarkEnd w:id="12"/>
     </w:p>
     <w:p>
       <w:r>
@@ -2904,12 +2743,11 @@
           <w:numId w:val="11"/>
         </w:numPr>
       </w:pPr>
-      <w:bookmarkStart w:id="15" w:name="_Toc483079033"/>
-      <w:r>
-        <w:lastRenderedPageBreak/>
+      <w:bookmarkStart w:id="13" w:name="_Toc483086053"/>
+      <w:r>
         <w:t>Sequence Diagram</w:t>
       </w:r>
-      <w:bookmarkEnd w:id="15"/>
+      <w:bookmarkEnd w:id="13"/>
     </w:p>
     <w:p>
       <w:r>
@@ -2974,11 +2812,12 @@
           <w:numId w:val="11"/>
         </w:numPr>
       </w:pPr>
-      <w:bookmarkStart w:id="16" w:name="_Toc483079034"/>
-      <w:r>
+      <w:bookmarkStart w:id="14" w:name="_Toc483086054"/>
+      <w:r>
+        <w:lastRenderedPageBreak/>
         <w:t>State Diagram</w:t>
       </w:r>
-      <w:bookmarkEnd w:id="16"/>
+      <w:bookmarkEnd w:id="14"/>
     </w:p>
     <w:p>
       <w:r>
@@ -3043,12 +2882,11 @@
           <w:numId w:val="11"/>
         </w:numPr>
       </w:pPr>
-      <w:bookmarkStart w:id="17" w:name="_Toc483079035"/>
-      <w:r>
-        <w:lastRenderedPageBreak/>
+      <w:bookmarkStart w:id="15" w:name="_Toc483086055"/>
+      <w:r>
         <w:t>Interface Design</w:t>
       </w:r>
-      <w:bookmarkEnd w:id="17"/>
+      <w:bookmarkEnd w:id="15"/>
     </w:p>
     <w:p>
       <w:pPr>
@@ -3058,11 +2896,11 @@
           <w:numId w:val="11"/>
         </w:numPr>
       </w:pPr>
-      <w:bookmarkStart w:id="18" w:name="_Toc483079036"/>
+      <w:bookmarkStart w:id="16" w:name="_Toc483086056"/>
       <w:r>
         <w:t>Human-machine interface specification</w:t>
       </w:r>
-      <w:bookmarkEnd w:id="18"/>
+      <w:bookmarkEnd w:id="16"/>
     </w:p>
     <w:p>
       <w:r>
@@ -3090,11 +2928,11 @@
           <w:numId w:val="11"/>
         </w:numPr>
       </w:pPr>
-      <w:bookmarkStart w:id="19" w:name="_Toc483079037"/>
+      <w:bookmarkStart w:id="17" w:name="_Toc483086057"/>
       <w:r>
         <w:t>Human-machine interface design rules</w:t>
       </w:r>
-      <w:bookmarkEnd w:id="19"/>
+      <w:bookmarkEnd w:id="17"/>
     </w:p>
     <w:p>
       <w:r>
@@ -3110,11 +2948,12 @@
           <w:numId w:val="11"/>
         </w:numPr>
       </w:pPr>
-      <w:bookmarkStart w:id="20" w:name="_Toc483079038"/>
-      <w:r>
+      <w:bookmarkStart w:id="18" w:name="_Toc483086058"/>
+      <w:r>
+        <w:lastRenderedPageBreak/>
         <w:t>External interface design</w:t>
       </w:r>
-      <w:bookmarkEnd w:id="20"/>
+      <w:bookmarkEnd w:id="18"/>
     </w:p>
     <w:p>
       <w:r>
@@ -3130,11 +2969,11 @@
           <w:numId w:val="11"/>
         </w:numPr>
       </w:pPr>
-      <w:bookmarkStart w:id="21" w:name="_Toc483079039"/>
+      <w:bookmarkStart w:id="19" w:name="_Toc483086059"/>
       <w:r>
         <w:t>Interfaces to external data</w:t>
       </w:r>
-      <w:bookmarkEnd w:id="21"/>
+      <w:bookmarkEnd w:id="19"/>
     </w:p>
     <w:p>
       <w:r>
@@ -3150,11 +2989,11 @@
           <w:numId w:val="11"/>
         </w:numPr>
       </w:pPr>
-      <w:bookmarkStart w:id="22" w:name="_Toc483079040"/>
+      <w:bookmarkStart w:id="20" w:name="_Toc483086060"/>
       <w:r>
         <w:t>Interfaces to external systems or devices</w:t>
       </w:r>
-      <w:bookmarkEnd w:id="22"/>
+      <w:bookmarkEnd w:id="20"/>
     </w:p>
     <w:p>
       <w:r>
@@ -3169,11 +3008,11 @@
           <w:numId w:val="11"/>
         </w:numPr>
       </w:pPr>
-      <w:bookmarkStart w:id="23" w:name="_Toc483079041"/>
+      <w:bookmarkStart w:id="21" w:name="_Toc483086061"/>
       <w:r>
         <w:t>Procedural design</w:t>
       </w:r>
-      <w:bookmarkEnd w:id="23"/>
+      <w:bookmarkEnd w:id="21"/>
       <w:r>
         <w:tab/>
       </w:r>
@@ -3186,11 +3025,11 @@
           <w:numId w:val="11"/>
         </w:numPr>
       </w:pPr>
-      <w:bookmarkStart w:id="24" w:name="_Toc483079042"/>
+      <w:bookmarkStart w:id="22" w:name="_Toc483086062"/>
       <w:r>
         <w:t>Module descriptions</w:t>
       </w:r>
-      <w:bookmarkEnd w:id="24"/>
+      <w:bookmarkEnd w:id="22"/>
     </w:p>
     <w:p>
       <w:r>
@@ -3220,12 +3059,11 @@
           <w:numId w:val="11"/>
         </w:numPr>
       </w:pPr>
-      <w:bookmarkStart w:id="25" w:name="_Toc483079043"/>
-      <w:r>
-        <w:lastRenderedPageBreak/>
+      <w:bookmarkStart w:id="23" w:name="_Toc483086063"/>
+      <w:r>
         <w:t>Main Tab</w:t>
       </w:r>
-      <w:bookmarkEnd w:id="25"/>
+      <w:bookmarkEnd w:id="23"/>
     </w:p>
     <w:p>
       <w:r>
@@ -3348,11 +3186,11 @@
           <w:numId w:val="11"/>
         </w:numPr>
       </w:pPr>
-      <w:bookmarkStart w:id="26" w:name="_Toc483079044"/>
+      <w:bookmarkStart w:id="24" w:name="_Toc483086064"/>
       <w:r>
         <w:t>Plan Tab</w:t>
       </w:r>
-      <w:bookmarkEnd w:id="26"/>
+      <w:bookmarkEnd w:id="24"/>
     </w:p>
     <w:p>
       <w:r>
@@ -3437,6 +3275,7 @@
         <w:rPr>
           <w:b/>
         </w:rPr>
+        <w:lastRenderedPageBreak/>
         <w:t>Input</w:t>
       </w:r>
       <w:r>
@@ -3475,11 +3314,11 @@
           <w:numId w:val="11"/>
         </w:numPr>
       </w:pPr>
-      <w:bookmarkStart w:id="27" w:name="_Toc483079045"/>
+      <w:bookmarkStart w:id="25" w:name="_Toc483086065"/>
       <w:r>
         <w:t>Wardrobe Tab</w:t>
       </w:r>
-      <w:bookmarkEnd w:id="27"/>
+      <w:bookmarkEnd w:id="25"/>
     </w:p>
     <w:p>
       <w:r>
@@ -3580,6 +3419,20 @@
       <w:r>
         <w:t xml:space="preserve">: </w:t>
       </w:r>
+      <w:r>
+        <w:t xml:space="preserve">To store the images as strings we used the function: </w:t>
+      </w:r>
+    </w:p>
+    <w:p>
+      <w:pPr>
+        <w:ind w:firstLine="720"/>
+      </w:pPr>
+      <w:r>
+        <w:t>BitmapHandler.BitMapToString(image)</w:t>
+      </w:r>
+      <w:r>
+        <w:t>.</w:t>
+      </w:r>
     </w:p>
     <w:p>
       <w:r>
@@ -3650,7 +3503,6 @@
         <w:rPr>
           <w:b/>
         </w:rPr>
-        <w:lastRenderedPageBreak/>
         <w:t>Output</w:t>
       </w:r>
       <w:r>
@@ -3669,11 +3521,11 @@
           <w:numId w:val="11"/>
         </w:numPr>
       </w:pPr>
-      <w:bookmarkStart w:id="28" w:name="_Toc483079046"/>
+      <w:bookmarkStart w:id="26" w:name="_Toc483086066"/>
       <w:r>
         <w:t>Preferences Tab</w:t>
       </w:r>
-      <w:bookmarkEnd w:id="28"/>
+      <w:bookmarkEnd w:id="26"/>
     </w:p>
     <w:p>
       <w:r>
@@ -3892,7 +3744,7 @@
         <w:rStyle w:val="Nmerodepgina"/>
         <w:noProof/>
       </w:rPr>
-      <w:t>8</w:t>
+      <w:t>2</w:t>
     </w:r>
     <w:r>
       <w:rPr>
@@ -6962,7 +6814,7 @@
 </file>
 
 <file path=customXml/itemProps1.xml><?xml version="1.0" encoding="utf-8"?>
-<ds:datastoreItem xmlns:ds="http://schemas.openxmlformats.org/officeDocument/2006/customXml" ds:itemID="{9C2F1418-5480-4FDB-BEFA-01E0D3B7A291}">
+<ds:datastoreItem xmlns:ds="http://schemas.openxmlformats.org/officeDocument/2006/customXml" ds:itemID="{422DE467-AF44-4261-86AB-DEDBD489DBD5}">
   <ds:schemaRefs>
     <ds:schemaRef ds:uri="http://schemas.openxmlformats.org/officeDocument/2006/bibliography"/>
   </ds:schemaRefs>

</xml_diff>